<commit_message>
SW modified Rules page)
</commit_message>
<xml_diff>
--- a/docs/team/team-rules.docx
+++ b/docs/team/team-rules.docx
@@ -11,7 +11,7 @@
         <w:jc w:val="left"/>
       </w:pPr>
       <w:r>
-        <w:t>SECTION TWO:  2019 RULES OF GOLF – Four Ball Match Play</w:t>
+        <w:t>2019 RULES OF GOLF – Four Ball Match Play</w:t>
       </w:r>
     </w:p>
     <w:p>
@@ -494,8 +494,9 @@
           <w:sz w:val="20"/>
           <w:szCs w:val="20"/>
         </w:rPr>
-        <w:t>disqualified</w:t>
-      </w:r>
+        <w:t>disqualified.</w:t>
+      </w:r>
+      <w:proofErr w:type="gramEnd"/>
       <w:r>
         <w:rPr>
           <w:i/>
@@ -503,21 +504,455 @@
           <w:sz w:val="20"/>
           <w:szCs w:val="20"/>
         </w:rPr>
-        <w:t>.</w:t>
-      </w:r>
-      <w:proofErr w:type="gramEnd"/>
-      <w:r>
-        <w:rPr>
+        <w:t xml:space="preserve"> (Rule 3.3c)</w:t>
+      </w:r>
+    </w:p>
+    <w:p>
+      <w:pPr>
+        <w:pStyle w:val="BodyText"/>
+        <w:kinsoku w:val="0"/>
+        <w:overflowPunct w:val="0"/>
+        <w:spacing w:before="5"/>
+        <w:rPr>
+          <w:i/>
+          <w:iCs/>
+        </w:rPr>
+      </w:pPr>
+    </w:p>
+    <w:p>
+      <w:pPr>
+        <w:pStyle w:val="Heading3"/>
+        <w:kinsoku w:val="0"/>
+        <w:overflowPunct w:val="0"/>
+      </w:pPr>
+      <w:r>
+        <w:rPr>
+          <w:u w:val="single"/>
+        </w:rPr>
+        <w:t>SECOND BALL</w:t>
+      </w:r>
+    </w:p>
+    <w:p>
+      <w:pPr>
+        <w:pStyle w:val="BodyText"/>
+        <w:tabs>
+          <w:tab w:val="left" w:pos="1571"/>
+        </w:tabs>
+        <w:kinsoku w:val="0"/>
+        <w:overflowPunct w:val="0"/>
+        <w:ind w:left="174" w:right="444"/>
+      </w:pPr>
+      <w:r>
+        <w:rPr>
+          <w:b/>
+          <w:bCs/>
+        </w:rPr>
+        <w:t>Match</w:t>
+      </w:r>
+      <w:r>
+        <w:rPr>
+          <w:b/>
+          <w:bCs/>
+          <w:spacing w:val="-1"/>
+        </w:rPr>
+        <w:t xml:space="preserve"> </w:t>
+      </w:r>
+      <w:r>
+        <w:rPr>
+          <w:b/>
+          <w:bCs/>
+        </w:rPr>
+        <w:t>Play:</w:t>
+      </w:r>
+      <w:r>
+        <w:rPr>
+          <w:b/>
+          <w:bCs/>
+        </w:rPr>
+        <w:tab/>
+      </w:r>
+      <w:r>
+        <w:t>In match play, if a player is doubtful of her rights or the correct procedure, she</w:t>
+      </w:r>
+      <w:r>
+        <w:rPr>
+          <w:spacing w:val="-36"/>
+        </w:rPr>
+        <w:t xml:space="preserve"> </w:t>
+      </w:r>
+      <w:r>
+        <w:rPr>
+          <w:u w:val="single"/>
+        </w:rPr>
+        <w:t>may</w:t>
+      </w:r>
+      <w:r>
+        <w:rPr>
+          <w:spacing w:val="-2"/>
+          <w:u w:val="single"/>
+        </w:rPr>
+        <w:t xml:space="preserve"> </w:t>
+      </w:r>
+      <w:r>
+        <w:rPr>
+          <w:u w:val="single"/>
+        </w:rPr>
+        <w:t>not</w:t>
+      </w:r>
+      <w:r>
+        <w:t xml:space="preserve"> complete the play of the hole with two balls (</w:t>
+      </w:r>
+      <w:r>
+        <w:rPr>
+          <w:b/>
+          <w:bCs/>
+        </w:rPr>
+        <w:t>Rule 20.1b (4)</w:t>
+      </w:r>
+      <w:r>
+        <w:t xml:space="preserve">). A second ball played in match play is a </w:t>
+      </w:r>
+      <w:r>
+        <w:rPr>
+          <w:b/>
+          <w:bCs/>
+        </w:rPr>
+        <w:t xml:space="preserve">WRONG BALL </w:t>
+      </w:r>
+      <w:r>
+        <w:t>and results in the loss of hole if a timely claim is made by her opponent. Otherwise the score with the original ball counts.  (Reference – Rule 20.1b(4)/1</w:t>
+      </w:r>
+    </w:p>
+    <w:p>
+      <w:pPr>
+        <w:pStyle w:val="BodyText"/>
+        <w:kinsoku w:val="0"/>
+        <w:overflowPunct w:val="0"/>
+        <w:ind w:left="174" w:right="336"/>
+        <w:rPr>
+          <w:b/>
+          <w:bCs/>
+        </w:rPr>
+      </w:pPr>
+      <w:r>
+        <w:rPr>
+          <w:b/>
+          <w:bCs/>
+        </w:rPr>
+        <w:t xml:space="preserve">Note: </w:t>
+      </w:r>
+      <w:r>
+        <w:rPr>
+          <w:u w:val="single"/>
+        </w:rPr>
+        <w:t xml:space="preserve">A second ball is </w:t>
+      </w:r>
+      <w:r>
+        <w:rPr>
+          <w:b/>
+          <w:bCs/>
+          <w:u w:val="single"/>
+        </w:rPr>
+        <w:t>not a provisional ball</w:t>
+      </w:r>
+      <w:r>
+        <w:rPr>
+          <w:b/>
+          <w:bCs/>
+        </w:rPr>
+        <w:t xml:space="preserve">. </w:t>
+      </w:r>
+      <w:r>
+        <w:t xml:space="preserve">If a ball may be lost outside a penalty area or may be out of bounds, to save time the player should play another ball provisionally.  </w:t>
+      </w:r>
+      <w:r>
+        <w:rPr>
+          <w:b/>
+          <w:bCs/>
+        </w:rPr>
+        <w:t>Rule 18. 3</w:t>
+      </w:r>
+    </w:p>
+    <w:p>
+      <w:pPr>
+        <w:pStyle w:val="BodyText"/>
+        <w:kinsoku w:val="0"/>
+        <w:overflowPunct w:val="0"/>
+        <w:spacing w:before="9"/>
+        <w:rPr>
+          <w:b/>
+          <w:bCs/>
+          <w:sz w:val="22"/>
+          <w:szCs w:val="22"/>
+        </w:rPr>
+      </w:pPr>
+    </w:p>
+    <w:p>
+      <w:pPr>
+        <w:pStyle w:val="Heading3"/>
+        <w:kinsoku w:val="0"/>
+        <w:overflowPunct w:val="0"/>
+      </w:pPr>
+      <w:r>
+        <w:rPr>
+          <w:u w:val="single"/>
+        </w:rPr>
+        <w:t>WRONG BALL IN A PENALTY AREA</w:t>
+      </w:r>
+    </w:p>
+    <w:p>
+      <w:pPr>
+        <w:pStyle w:val="BodyText"/>
+        <w:kinsoku w:val="0"/>
+        <w:overflowPunct w:val="0"/>
+        <w:ind w:left="174" w:right="455"/>
+      </w:pPr>
+      <w:r>
+        <w:rPr>
+          <w:b/>
+          <w:bCs/>
+        </w:rPr>
+        <w:t xml:space="preserve">Identifying Ball: </w:t>
+      </w:r>
+      <w:r>
+        <w:t xml:space="preserve">Under </w:t>
+      </w:r>
+      <w:r>
+        <w:rPr>
+          <w:b/>
+          <w:bCs/>
+        </w:rPr>
+        <w:t>Rule 7.3</w:t>
+      </w:r>
+      <w:r>
+        <w:t>, a player may lift the ball for identification in a penalty area without penalty. If a player makes a stroke at a wrong ball, she is disqualified from the hole.</w:t>
+      </w:r>
+    </w:p>
+    <w:p>
+      <w:pPr>
+        <w:pStyle w:val="BodyText"/>
+        <w:kinsoku w:val="0"/>
+        <w:overflowPunct w:val="0"/>
+        <w:spacing w:before="3"/>
+        <w:rPr>
+          <w:sz w:val="23"/>
+          <w:szCs w:val="23"/>
+        </w:rPr>
+      </w:pPr>
+    </w:p>
+    <w:p>
+      <w:pPr>
+        <w:pStyle w:val="Heading3"/>
+        <w:kinsoku w:val="0"/>
+        <w:overflowPunct w:val="0"/>
+      </w:pPr>
+      <w:r>
+        <w:rPr>
+          <w:u w:val="single"/>
+        </w:rPr>
+        <w:t>STOPPING PLAY (RULE 5.7)</w:t>
+      </w:r>
+    </w:p>
+    <w:p>
+      <w:pPr>
+        <w:pStyle w:val="BodyText"/>
+        <w:kinsoku w:val="0"/>
+        <w:overflowPunct w:val="0"/>
+        <w:ind w:left="174" w:right="1203"/>
+        <w:rPr>
+          <w:b/>
+          <w:bCs/>
+        </w:rPr>
+      </w:pPr>
+      <w:r>
+        <w:rPr>
+          <w:b/>
+          <w:bCs/>
+        </w:rPr>
+        <w:t xml:space="preserve">Match Play: (Rule 5.7)  </w:t>
+      </w:r>
+      <w:r>
+        <w:t xml:space="preserve"> For </w:t>
+      </w:r>
+      <w:r>
+        <w:rPr>
+          <w:b/>
+          <w:bCs/>
+        </w:rPr>
+        <w:t xml:space="preserve">the purpose of Team Match Play </w:t>
+      </w:r>
+      <w:r>
+        <w:t xml:space="preserve">refer to </w:t>
+      </w:r>
+      <w:r>
+        <w:rPr>
+          <w:b/>
+          <w:bCs/>
+        </w:rPr>
+        <w:t xml:space="preserve">Section 6 Guidelines and Conditions of Play </w:t>
+      </w:r>
+      <w:r>
+        <w:t xml:space="preserve">– (C) -page 7.   The decision will be made by the </w:t>
+      </w:r>
+      <w:r>
+        <w:rPr>
+          <w:b/>
+          <w:bCs/>
+        </w:rPr>
+        <w:t>Team Captains only.</w:t>
+      </w:r>
+    </w:p>
+    <w:p>
+      <w:pPr>
+        <w:pStyle w:val="BodyText"/>
+        <w:kinsoku w:val="0"/>
+        <w:overflowPunct w:val="0"/>
+        <w:ind w:left="174"/>
+      </w:pPr>
+      <w:r>
+        <w:rPr>
+          <w:b/>
+          <w:bCs/>
+        </w:rPr>
+        <w:t xml:space="preserve">Exception – </w:t>
+      </w:r>
+      <w:r>
+        <w:t>Danger from lightning – Players must STOP play immediately.</w:t>
+      </w:r>
+    </w:p>
+    <w:p>
+      <w:pPr>
+        <w:pStyle w:val="BodyText"/>
+        <w:kinsoku w:val="0"/>
+        <w:overflowPunct w:val="0"/>
+        <w:spacing w:before="11"/>
+        <w:rPr>
+          <w:sz w:val="27"/>
+          <w:szCs w:val="27"/>
+        </w:rPr>
+      </w:pPr>
+    </w:p>
+    <w:p>
+      <w:pPr>
+        <w:pStyle w:val="Heading3"/>
+        <w:kinsoku w:val="0"/>
+        <w:overflowPunct w:val="0"/>
+      </w:pPr>
+      <w:r>
+        <w:rPr>
+          <w:u w:val="single"/>
+        </w:rPr>
+        <w:t>PRACTICE</w:t>
+      </w:r>
+    </w:p>
+    <w:p>
+      <w:pPr>
+        <w:pStyle w:val="BodyText"/>
+        <w:tabs>
+          <w:tab w:val="left" w:pos="1614"/>
+        </w:tabs>
+        <w:kinsoku w:val="0"/>
+        <w:overflowPunct w:val="0"/>
+        <w:ind w:left="174" w:right="253"/>
+      </w:pPr>
+      <w:r>
+        <w:rPr>
+          <w:b/>
+          <w:bCs/>
+        </w:rPr>
+        <w:t>Match</w:t>
+      </w:r>
+      <w:r>
+        <w:rPr>
+          <w:b/>
+          <w:bCs/>
+          <w:spacing w:val="-1"/>
+        </w:rPr>
+        <w:t xml:space="preserve"> </w:t>
+      </w:r>
+      <w:r>
+        <w:rPr>
+          <w:b/>
+          <w:bCs/>
+        </w:rPr>
+        <w:t>Play</w:t>
+      </w:r>
+      <w:r>
+        <w:rPr>
+          <w:rFonts w:ascii="Cambria" w:hAnsi="Cambria" w:cs="Cambria"/>
+          <w:b/>
+          <w:bCs/>
+        </w:rPr>
+        <w:t>:</w:t>
+      </w:r>
+      <w:r>
+        <w:rPr>
+          <w:rFonts w:ascii="Cambria" w:hAnsi="Cambria" w:cs="Cambria"/>
+          <w:b/>
+          <w:bCs/>
+        </w:rPr>
+        <w:tab/>
+        <w:t>(</w:t>
+      </w:r>
+      <w:r>
+        <w:rPr>
+          <w:b/>
+          <w:bCs/>
+        </w:rPr>
+        <w:t xml:space="preserve">Rule 5.2a) </w:t>
+      </w:r>
+      <w:r>
+        <w:t>A player may practice on the competition course before a round on the</w:t>
+      </w:r>
+      <w:r>
+        <w:rPr>
+          <w:spacing w:val="13"/>
+        </w:rPr>
+        <w:t xml:space="preserve"> </w:t>
+      </w:r>
+      <w:r>
+        <w:t>day</w:t>
+      </w:r>
+      <w:r>
+        <w:rPr>
+          <w:spacing w:val="-3"/>
+        </w:rPr>
+        <w:t xml:space="preserve"> </w:t>
+      </w:r>
+      <w:r>
+        <w:t>of Team Match</w:t>
+      </w:r>
+      <w:r>
+        <w:rPr>
+          <w:spacing w:val="-8"/>
+        </w:rPr>
+        <w:t xml:space="preserve"> </w:t>
+      </w:r>
+      <w:r>
+        <w:t>Play.</w:t>
+      </w:r>
+    </w:p>
+    <w:p>
+      <w:pPr>
+        <w:pStyle w:val="BodyText"/>
+        <w:tabs>
+          <w:tab w:val="left" w:pos="1614"/>
+        </w:tabs>
+        <w:kinsoku w:val="0"/>
+        <w:overflowPunct w:val="0"/>
+        <w:ind w:left="174" w:right="253"/>
+      </w:pPr>
+      <w:r>
+        <w:rPr>
+          <w:b/>
+          <w:bCs/>
           <w:i/>
           <w:iCs/>
           <w:sz w:val="20"/>
           <w:szCs w:val="20"/>
         </w:rPr>
-        <w:t xml:space="preserve"> </w:t>
-      </w:r>
-      <w:bookmarkStart w:id="0" w:name="_GoBack"/>
-      <w:bookmarkEnd w:id="0"/>
-      <w:proofErr w:type="gramStart"/>
+        <w:t xml:space="preserve">Stroke Play: </w:t>
+      </w:r>
       <w:r>
         <w:rPr>
           <w:i/>
@@ -525,9 +960,9 @@
           <w:sz w:val="20"/>
           <w:szCs w:val="20"/>
         </w:rPr>
-        <w:t>(</w:t>
-      </w:r>
-      <w:proofErr w:type="gramEnd"/>
+        <w:t xml:space="preserve">Rule 5.2b. A player must not practice on competition course before a round. </w:t>
+      </w:r>
+      <w:proofErr w:type="gramStart"/>
       <w:r>
         <w:rPr>
           <w:i/>
@@ -535,482 +970,16 @@
           <w:sz w:val="20"/>
           <w:szCs w:val="20"/>
         </w:rPr>
-        <w:t>Rule 3.3c)</w:t>
-      </w:r>
-    </w:p>
-    <w:p>
-      <w:pPr>
-        <w:pStyle w:val="BodyText"/>
-        <w:kinsoku w:val="0"/>
-        <w:overflowPunct w:val="0"/>
-        <w:spacing w:before="5"/>
-        <w:rPr>
-          <w:i/>
-          <w:iCs/>
-        </w:rPr>
-      </w:pPr>
-    </w:p>
-    <w:p>
-      <w:pPr>
-        <w:pStyle w:val="Heading3"/>
-        <w:kinsoku w:val="0"/>
-        <w:overflowPunct w:val="0"/>
-      </w:pPr>
-      <w:r>
-        <w:rPr>
-          <w:u w:val="single"/>
-        </w:rPr>
-        <w:t>SECOND BALL</w:t>
-      </w:r>
-    </w:p>
-    <w:p>
-      <w:pPr>
-        <w:pStyle w:val="BodyText"/>
-        <w:tabs>
-          <w:tab w:val="left" w:pos="1571"/>
-        </w:tabs>
-        <w:kinsoku w:val="0"/>
-        <w:overflowPunct w:val="0"/>
-        <w:ind w:left="174" w:right="444"/>
-      </w:pPr>
-      <w:r>
-        <w:rPr>
-          <w:b/>
-          <w:bCs/>
-        </w:rPr>
-        <w:t>Match</w:t>
-      </w:r>
-      <w:r>
-        <w:rPr>
-          <w:b/>
-          <w:bCs/>
-          <w:spacing w:val="-1"/>
-        </w:rPr>
-        <w:t xml:space="preserve"> </w:t>
-      </w:r>
-      <w:r>
-        <w:rPr>
-          <w:b/>
-          <w:bCs/>
-        </w:rPr>
-        <w:t>Play:</w:t>
-      </w:r>
-      <w:r>
-        <w:rPr>
-          <w:b/>
-          <w:bCs/>
-        </w:rPr>
-        <w:tab/>
-      </w:r>
-      <w:r>
-        <w:t>In match play, if a player is doubtful of her rights or the correct procedure, she</w:t>
-      </w:r>
-      <w:r>
-        <w:rPr>
-          <w:spacing w:val="-36"/>
-        </w:rPr>
-        <w:t xml:space="preserve"> </w:t>
-      </w:r>
-      <w:r>
-        <w:rPr>
-          <w:u w:val="single"/>
-        </w:rPr>
-        <w:t>may</w:t>
-      </w:r>
-      <w:r>
-        <w:rPr>
-          <w:spacing w:val="-2"/>
-          <w:u w:val="single"/>
-        </w:rPr>
-        <w:t xml:space="preserve"> </w:t>
-      </w:r>
-      <w:r>
-        <w:rPr>
-          <w:u w:val="single"/>
-        </w:rPr>
-        <w:t>not</w:t>
-      </w:r>
-      <w:r>
-        <w:t xml:space="preserve"> complete the play of the hole with two balls (</w:t>
-      </w:r>
-      <w:r>
-        <w:rPr>
-          <w:b/>
-          <w:bCs/>
-        </w:rPr>
-        <w:t>Rule 20.1b (4)</w:t>
-      </w:r>
-      <w:r>
-        <w:t xml:space="preserve">). A second ball played in match play is a </w:t>
-      </w:r>
-      <w:r>
-        <w:rPr>
-          <w:b/>
-          <w:bCs/>
-        </w:rPr>
-        <w:t xml:space="preserve">WRONG BALL </w:t>
-      </w:r>
-      <w:r>
-        <w:t>and results in the loss of hole if a timely claim is made by her opponent. Otherwise the score with the original ball counts.  (Reference – Rule 20.1b(4)/1</w:t>
-      </w:r>
-    </w:p>
-    <w:p>
-      <w:pPr>
-        <w:pStyle w:val="BodyText"/>
-        <w:kinsoku w:val="0"/>
-        <w:overflowPunct w:val="0"/>
-        <w:ind w:left="174" w:right="336"/>
-        <w:rPr>
-          <w:b/>
-          <w:bCs/>
-        </w:rPr>
-      </w:pPr>
-      <w:r>
-        <w:rPr>
-          <w:b/>
-          <w:bCs/>
-        </w:rPr>
-        <w:t xml:space="preserve">Note: </w:t>
-      </w:r>
-      <w:r>
-        <w:rPr>
-          <w:u w:val="single"/>
-        </w:rPr>
-        <w:t xml:space="preserve">A second ball is </w:t>
-      </w:r>
-      <w:r>
-        <w:rPr>
-          <w:b/>
-          <w:bCs/>
-          <w:u w:val="single"/>
-        </w:rPr>
-        <w:t>not a provisional ball</w:t>
-      </w:r>
-      <w:r>
-        <w:rPr>
-          <w:b/>
-          <w:bCs/>
-        </w:rPr>
-        <w:t xml:space="preserve">. </w:t>
-      </w:r>
-      <w:r>
-        <w:t xml:space="preserve">If a ball may be lost outside a penalty area or may be out of bounds, to save time the player should play another ball provisionally.  </w:t>
-      </w:r>
-      <w:r>
-        <w:rPr>
-          <w:b/>
-          <w:bCs/>
-        </w:rPr>
-        <w:t>Rule 18. 3</w:t>
-      </w:r>
-    </w:p>
-    <w:p>
-      <w:pPr>
-        <w:pStyle w:val="BodyText"/>
-        <w:kinsoku w:val="0"/>
-        <w:overflowPunct w:val="0"/>
-        <w:spacing w:before="9"/>
-        <w:rPr>
-          <w:b/>
-          <w:bCs/>
-          <w:sz w:val="22"/>
-          <w:szCs w:val="22"/>
-        </w:rPr>
-      </w:pPr>
-    </w:p>
-    <w:p>
-      <w:pPr>
-        <w:pStyle w:val="Heading3"/>
-        <w:kinsoku w:val="0"/>
-        <w:overflowPunct w:val="0"/>
-      </w:pPr>
-      <w:r>
-        <w:rPr>
-          <w:u w:val="single"/>
-        </w:rPr>
-        <w:t>WRONG BALL IN A PENALTY AREA</w:t>
-      </w:r>
-    </w:p>
-    <w:p>
-      <w:pPr>
-        <w:pStyle w:val="BodyText"/>
-        <w:kinsoku w:val="0"/>
-        <w:overflowPunct w:val="0"/>
-        <w:ind w:left="174" w:right="455"/>
-      </w:pPr>
-      <w:r>
-        <w:rPr>
-          <w:b/>
-          <w:bCs/>
-        </w:rPr>
-        <w:t xml:space="preserve">Identifying Ball: </w:t>
-      </w:r>
-      <w:r>
-        <w:t xml:space="preserve">Under </w:t>
-      </w:r>
-      <w:r>
-        <w:rPr>
-          <w:b/>
-          <w:bCs/>
-        </w:rPr>
-        <w:t>Rule 7.3</w:t>
-      </w:r>
-      <w:r>
-        <w:t>, a player may lift the ball for identification in a penalty area without penalty. If a player makes a stroke at a wrong ball, she is disqualified from the hole.</w:t>
-      </w:r>
-    </w:p>
-    <w:p>
-      <w:pPr>
-        <w:pStyle w:val="BodyText"/>
-        <w:kinsoku w:val="0"/>
-        <w:overflowPunct w:val="0"/>
-        <w:spacing w:before="3"/>
-        <w:rPr>
-          <w:sz w:val="23"/>
-          <w:szCs w:val="23"/>
-        </w:rPr>
-      </w:pPr>
-    </w:p>
-    <w:p>
-      <w:pPr>
-        <w:pStyle w:val="Heading3"/>
-        <w:kinsoku w:val="0"/>
-        <w:overflowPunct w:val="0"/>
-      </w:pPr>
-      <w:r>
-        <w:rPr>
-          <w:u w:val="single"/>
-        </w:rPr>
-        <w:t>STOPPING PLAY (RULE 5.7)</w:t>
-      </w:r>
-    </w:p>
-    <w:p>
-      <w:pPr>
-        <w:pStyle w:val="BodyText"/>
-        <w:kinsoku w:val="0"/>
-        <w:overflowPunct w:val="0"/>
-        <w:ind w:left="174" w:right="1203"/>
-        <w:rPr>
-          <w:b/>
-          <w:bCs/>
-        </w:rPr>
-      </w:pPr>
-      <w:r>
-        <w:rPr>
-          <w:b/>
-          <w:bCs/>
-        </w:rPr>
-        <w:t xml:space="preserve">Match Play: (Rule 5.7)  </w:t>
-      </w:r>
-      <w:r>
-        <w:t xml:space="preserve"> For </w:t>
-      </w:r>
-      <w:r>
-        <w:rPr>
-          <w:b/>
-          <w:bCs/>
-        </w:rPr>
-        <w:t xml:space="preserve">the purpose of Team Match Play </w:t>
-      </w:r>
-      <w:r>
-        <w:t xml:space="preserve">refer to </w:t>
-      </w:r>
-      <w:r>
-        <w:rPr>
-          <w:b/>
-          <w:bCs/>
-        </w:rPr>
-        <w:t xml:space="preserve">Section 6 Guidelines and Conditions of Play </w:t>
-      </w:r>
-      <w:r>
-        <w:t xml:space="preserve">– (C) -page 7.   The decision will be made by the </w:t>
-      </w:r>
-      <w:r>
-        <w:rPr>
-          <w:b/>
-          <w:bCs/>
-        </w:rPr>
-        <w:t>Team Captains only.</w:t>
-      </w:r>
-    </w:p>
-    <w:p>
-      <w:pPr>
-        <w:pStyle w:val="BodyText"/>
-        <w:kinsoku w:val="0"/>
-        <w:overflowPunct w:val="0"/>
-        <w:ind w:left="174"/>
-      </w:pPr>
-      <w:r>
-        <w:rPr>
-          <w:b/>
-          <w:bCs/>
-        </w:rPr>
-        <w:t xml:space="preserve">Exception – </w:t>
-      </w:r>
-      <w:r>
-        <w:t>Danger from lightning – Players must STOP play immediately.</w:t>
-      </w:r>
-    </w:p>
-    <w:p>
-      <w:pPr>
-        <w:pStyle w:val="BodyText"/>
-        <w:kinsoku w:val="0"/>
-        <w:overflowPunct w:val="0"/>
-        <w:spacing w:before="11"/>
-        <w:rPr>
-          <w:sz w:val="27"/>
-          <w:szCs w:val="27"/>
-        </w:rPr>
-      </w:pPr>
-    </w:p>
-    <w:p>
-      <w:pPr>
-        <w:pStyle w:val="Heading3"/>
-        <w:kinsoku w:val="0"/>
-        <w:overflowPunct w:val="0"/>
-      </w:pPr>
-      <w:r>
-        <w:rPr>
-          <w:u w:val="single"/>
-        </w:rPr>
-        <w:t>PRACTICE</w:t>
-      </w:r>
-    </w:p>
-    <w:p>
-      <w:pPr>
-        <w:pStyle w:val="BodyText"/>
-        <w:tabs>
-          <w:tab w:val="left" w:pos="1614"/>
-        </w:tabs>
-        <w:kinsoku w:val="0"/>
-        <w:overflowPunct w:val="0"/>
-        <w:ind w:left="174" w:right="253"/>
-      </w:pPr>
-      <w:r>
-        <w:rPr>
-          <w:b/>
-          <w:bCs/>
-        </w:rPr>
-        <w:t>Match</w:t>
-      </w:r>
-      <w:r>
-        <w:rPr>
-          <w:b/>
-          <w:bCs/>
-          <w:spacing w:val="-1"/>
-        </w:rPr>
-        <w:t xml:space="preserve"> </w:t>
-      </w:r>
-      <w:r>
-        <w:rPr>
-          <w:b/>
-          <w:bCs/>
-        </w:rPr>
-        <w:t>Play</w:t>
-      </w:r>
-      <w:r>
-        <w:rPr>
-          <w:rFonts w:ascii="Cambria" w:hAnsi="Cambria" w:cs="Cambria"/>
-          <w:b/>
-          <w:bCs/>
-        </w:rPr>
-        <w:t>:</w:t>
-      </w:r>
-      <w:r>
-        <w:rPr>
-          <w:rFonts w:ascii="Cambria" w:hAnsi="Cambria" w:cs="Cambria"/>
-          <w:b/>
-          <w:bCs/>
-        </w:rPr>
-        <w:tab/>
-        <w:t>(</w:t>
-      </w:r>
-      <w:r>
-        <w:rPr>
-          <w:b/>
-          <w:bCs/>
-        </w:rPr>
-        <w:t xml:space="preserve">Rule 5.2a) </w:t>
-      </w:r>
-      <w:r>
-        <w:t>A player may practice on the competition course before a round on the</w:t>
-      </w:r>
-      <w:r>
-        <w:rPr>
-          <w:spacing w:val="13"/>
-        </w:rPr>
-        <w:t xml:space="preserve"> </w:t>
-      </w:r>
-      <w:r>
-        <w:t>day</w:t>
-      </w:r>
-      <w:r>
-        <w:rPr>
-          <w:spacing w:val="-3"/>
-        </w:rPr>
-        <w:t xml:space="preserve"> </w:t>
-      </w:r>
-      <w:r>
-        <w:t>of Team Match</w:t>
-      </w:r>
-      <w:r>
-        <w:rPr>
-          <w:spacing w:val="-8"/>
-        </w:rPr>
-        <w:t xml:space="preserve"> </w:t>
-      </w:r>
-      <w:r>
-        <w:t>Play.</w:t>
-      </w:r>
-    </w:p>
-    <w:p>
-      <w:pPr>
-        <w:pStyle w:val="BodyText"/>
-        <w:tabs>
-          <w:tab w:val="left" w:pos="1614"/>
-        </w:tabs>
-        <w:kinsoku w:val="0"/>
-        <w:overflowPunct w:val="0"/>
-        <w:ind w:left="174" w:right="253"/>
-      </w:pPr>
-      <w:r>
-        <w:rPr>
-          <w:b/>
-          <w:bCs/>
+        <w:t>May  practice</w:t>
+      </w:r>
+      <w:proofErr w:type="gramEnd"/>
+      <w:r>
+        <w:rPr>
           <w:i/>
           <w:iCs/>
           <w:sz w:val="20"/>
           <w:szCs w:val="20"/>
         </w:rPr>
-        <w:t xml:space="preserve">Stroke Play: </w:t>
-      </w:r>
-      <w:r>
-        <w:rPr>
-          <w:i/>
-          <w:iCs/>
-          <w:sz w:val="20"/>
-          <w:szCs w:val="20"/>
-        </w:rPr>
-        <w:t xml:space="preserve">Rule 5.2b. A player must not practice on competition course before a round. </w:t>
-      </w:r>
-      <w:proofErr w:type="gramStart"/>
-      <w:r>
-        <w:rPr>
-          <w:i/>
-          <w:iCs/>
-          <w:sz w:val="20"/>
-          <w:szCs w:val="20"/>
-        </w:rPr>
-        <w:t>May  practice</w:t>
-      </w:r>
-      <w:proofErr w:type="gramEnd"/>
-      <w:r>
-        <w:rPr>
-          <w:i/>
-          <w:iCs/>
-          <w:sz w:val="20"/>
-          <w:szCs w:val="20"/>
-        </w:rPr>
         <w:t xml:space="preserve"> after completing play of  her final round for that day..</w:t>
       </w:r>
     </w:p>
@@ -1127,7 +1096,12 @@
         <w:overflowPunct w:val="0"/>
         <w:ind w:left="894" w:right="515"/>
         <w:sectPr>
-          <w:footerReference w:type="default" r:id="rId7"/>
+          <w:headerReference w:type="even" r:id="rId7"/>
+          <w:headerReference w:type="default" r:id="rId8"/>
+          <w:footerReference w:type="even" r:id="rId9"/>
+          <w:footerReference w:type="default" r:id="rId10"/>
+          <w:headerReference w:type="first" r:id="rId11"/>
+          <w:footerReference w:type="first" r:id="rId12"/>
           <w:pgSz w:w="12240" w:h="15840"/>
           <w:pgMar w:top="980" w:right="860" w:bottom="1280" w:left="820" w:header="0" w:footer="1084" w:gutter="0"/>
           <w:pgNumType w:start="11"/>
@@ -2131,25 +2105,7 @@
           <w:sz w:val="20"/>
           <w:szCs w:val="20"/>
         </w:rPr>
-        <w:t>If both balls lay on the putting green prior to the stroke, there is a two</w:t>
-      </w:r>
-      <w:r>
-        <w:rPr>
-          <w:i/>
-          <w:iCs/>
-          <w:sz w:val="20"/>
-          <w:szCs w:val="20"/>
-        </w:rPr>
-        <w:t>-</w:t>
-      </w:r>
-      <w:r>
-        <w:rPr>
-          <w:i/>
-          <w:iCs/>
-          <w:sz w:val="20"/>
-          <w:szCs w:val="20"/>
-        </w:rPr>
-        <w:t>stroke penalty.</w:t>
+        <w:t>If both balls lay on the putting green prior to the stroke, there is a two-stroke penalty.</w:t>
       </w:r>
     </w:p>
     <w:p>
@@ -2833,7 +2789,7 @@
           <w:szCs w:val="28"/>
         </w:rPr>
       </w:pPr>
-      <w:bookmarkStart w:id="1" w:name="_Hlk4683312"/>
+      <w:bookmarkStart w:id="2" w:name="_Hlk4683312"/>
       <w:r>
         <w:rPr>
           <w:b/>
@@ -3029,7 +2985,7 @@
         <w:t xml:space="preserve"> - (Effective January 2019)</w:t>
       </w:r>
     </w:p>
-    <w:bookmarkEnd w:id="1"/>
+    <w:bookmarkEnd w:id="2"/>
     <w:p/>
     <w:sectPr>
       <w:pgSz w:w="12240" w:h="15840" w:code="1"/>
@@ -3061,6 +3017,16 @@
 </file>
 
 <file path=word/footer1.xml><?xml version="1.0" encoding="utf-8"?>
+<w:ftr xmlns:wpc="http://schemas.microsoft.com/office/word/2010/wordprocessingCanvas" xmlns:cx="http://schemas.microsoft.com/office/drawing/2014/chartex" xmlns:cx1="http://schemas.microsoft.com/office/drawing/2015/9/8/chartex" xmlns:cx2="http://schemas.microsoft.com/office/drawing/2015/10/21/chartex" xmlns:cx3="http://schemas.microsoft.com/office/drawing/2016/5/9/chartex" xmlns:cx4="http://schemas.microsoft.com/office/drawing/2016/5/10/chartex" xmlns:cx5="http://schemas.microsoft.com/office/drawing/2016/5/11/chartex" xmlns:cx6="http://schemas.microsoft.com/office/drawing/2016/5/12/chartex" xmlns:cx7="http://schemas.microsoft.com/office/drawing/2016/5/13/chartex" xmlns:cx8="http://schemas.microsoft.com/office/drawing/2016/5/14/chartex" xmlns:mc="http://schemas.openxmlformats.org/markup-compatibility/2006" xmlns:aink="http://schemas.microsoft.com/office/drawing/2016/ink" xmlns:am3d="http://schemas.microsoft.com/office/drawing/2017/model3d" xmlns:o="urn:schemas-microsoft-com:office:office" xmlns:r="http://schemas.openxmlformats.org/officeDocument/2006/relationships" xmlns:m="http://schemas.openxmlformats.org/officeDocument/2006/math" xmlns:v="urn:schemas-microsoft-com:vml" xmlns:wp14="http://schemas.microsoft.com/office/word/2010/wordprocessingDrawing" xmlns:wp="http://schemas.openxmlformats.org/drawingml/2006/wordprocessingDrawing" xmlns:w10="urn:schemas-microsoft-com:office:word" xmlns:w="http://schemas.openxmlformats.org/wordprocessingml/2006/main" xmlns:w14="http://schemas.microsoft.com/office/word/2010/wordml" xmlns:w15="http://schemas.microsoft.com/office/word/2012/wordml" xmlns:w16cid="http://schemas.microsoft.com/office/word/2016/wordml/cid" xmlns:w16se="http://schemas.microsoft.com/office/word/2015/wordml/symex" xmlns:wpg="http://schemas.microsoft.com/office/word/2010/wordprocessingGroup" xmlns:wpi="http://schemas.microsoft.com/office/word/2010/wordprocessingInk" xmlns:wne="http://schemas.microsoft.com/office/word/2006/wordml" xmlns:wps="http://schemas.microsoft.com/office/word/2010/wordprocessingShape" mc:Ignorable="w14 w15 w16se w16cid wp14">
+  <w:p>
+    <w:pPr>
+      <w:pStyle w:val="Footer"/>
+    </w:pPr>
+  </w:p>
+</w:ftr>
+</file>
+
+<file path=word/footer2.xml><?xml version="1.0" encoding="utf-8"?>
 <w:ftr xmlns:wpc="http://schemas.microsoft.com/office/word/2010/wordprocessingCanvas" xmlns:cx="http://schemas.microsoft.com/office/drawing/2014/chartex" xmlns:cx1="http://schemas.microsoft.com/office/drawing/2015/9/8/chartex" xmlns:cx2="http://schemas.microsoft.com/office/drawing/2015/10/21/chartex" xmlns:cx3="http://schemas.microsoft.com/office/drawing/2016/5/9/chartex" xmlns:cx4="http://schemas.microsoft.com/office/drawing/2016/5/10/chartex" xmlns:cx5="http://schemas.microsoft.com/office/drawing/2016/5/11/chartex" xmlns:cx6="http://schemas.microsoft.com/office/drawing/2016/5/12/chartex" xmlns:cx7="http://schemas.microsoft.com/office/drawing/2016/5/13/chartex" xmlns:cx8="http://schemas.microsoft.com/office/drawing/2016/5/14/chartex" xmlns:mc="http://schemas.openxmlformats.org/markup-compatibility/2006" xmlns:aink="http://schemas.microsoft.com/office/drawing/2016/ink" xmlns:am3d="http://schemas.microsoft.com/office/drawing/2017/model3d" xmlns:o="urn:schemas-microsoft-com:office:office" xmlns:r="http://schemas.openxmlformats.org/officeDocument/2006/relationships" xmlns:m="http://schemas.openxmlformats.org/officeDocument/2006/math" xmlns:v="urn:schemas-microsoft-com:vml" xmlns:wp14="http://schemas.microsoft.com/office/word/2010/wordprocessingDrawing" xmlns:wp="http://schemas.openxmlformats.org/drawingml/2006/wordprocessingDrawing" xmlns:w10="urn:schemas-microsoft-com:office:word" xmlns:w="http://schemas.openxmlformats.org/wordprocessingml/2006/main" xmlns:w14="http://schemas.microsoft.com/office/word/2010/wordml" xmlns:w15="http://schemas.microsoft.com/office/word/2012/wordml" xmlns:w16cid="http://schemas.microsoft.com/office/word/2016/wordml/cid" xmlns:w16se="http://schemas.microsoft.com/office/word/2015/wordml/symex" xmlns:wpg="http://schemas.microsoft.com/office/word/2010/wordprocessingGroup" xmlns:wpi="http://schemas.microsoft.com/office/word/2010/wordprocessingInk" xmlns:wne="http://schemas.microsoft.com/office/word/2006/wordml" xmlns:wps="http://schemas.microsoft.com/office/word/2010/wordprocessingShape" mc:Ignorable="w14 w15 w16se w16cid wp14">
   <w:p>
     <w:pPr>
@@ -3365,7 +3331,14 @@
                               <w:sz w:val="20"/>
                               <w:szCs w:val="20"/>
                             </w:rPr>
-                            <w:t>Zone 3 and Zone 4 Team &amp; Interclub Match Play Manual – Revised: March, 2019</w:t>
+                            <w:t>2019 Rules of Golf</w:t>
+                          </w:r>
+                          <w:r>
+                            <w:rPr>
+                              <w:sz w:val="20"/>
+                              <w:szCs w:val="20"/>
+                            </w:rPr>
+                            <w:t xml:space="preserve"> – Revised: March, 2019</w:t>
                           </w:r>
                         </w:p>
                       </w:txbxContent>
@@ -3411,7 +3384,14 @@
                         <w:sz w:val="20"/>
                         <w:szCs w:val="20"/>
                       </w:rPr>
-                      <w:t>Zone 3 and Zone 4 Team &amp; Interclub Match Play Manual – Revised: March, 2019</w:t>
+                      <w:t>2019 Rules of Golf</w:t>
+                    </w:r>
+                    <w:r>
+                      <w:rPr>
+                        <w:sz w:val="20"/>
+                        <w:szCs w:val="20"/>
+                      </w:rPr>
+                      <w:t xml:space="preserve"> – Revised: March, 2019</w:t>
                     </w:r>
                   </w:p>
                 </w:txbxContent>
@@ -3508,6 +3488,15 @@
                               <w:sz w:val="20"/>
                               <w:szCs w:val="20"/>
                             </w:rPr>
+                            <w:t>3</w:t>
+                          </w:r>
+                          <w:bookmarkStart w:id="0" w:name="_GoBack"/>
+                          <w:bookmarkEnd w:id="0"/>
+                          <w:r>
+                            <w:rPr>
+                              <w:sz w:val="20"/>
+                              <w:szCs w:val="20"/>
+                            </w:rPr>
                             <w:fldChar w:fldCharType="begin"/>
                           </w:r>
                           <w:r>
@@ -3586,6 +3575,15 @@
                         <w:sz w:val="20"/>
                         <w:szCs w:val="20"/>
                       </w:rPr>
+                      <w:t>3</w:t>
+                    </w:r>
+                    <w:bookmarkStart w:id="1" w:name="_GoBack"/>
+                    <w:bookmarkEnd w:id="1"/>
+                    <w:r>
+                      <w:rPr>
+                        <w:sz w:val="20"/>
+                        <w:szCs w:val="20"/>
+                      </w:rPr>
                       <w:fldChar w:fldCharType="begin"/>
                     </w:r>
                     <w:r>
@@ -3630,6 +3628,16 @@
 </w:ftr>
 </file>
 
+<file path=word/footer3.xml><?xml version="1.0" encoding="utf-8"?>
+<w:ftr xmlns:wpc="http://schemas.microsoft.com/office/word/2010/wordprocessingCanvas" xmlns:cx="http://schemas.microsoft.com/office/drawing/2014/chartex" xmlns:cx1="http://schemas.microsoft.com/office/drawing/2015/9/8/chartex" xmlns:cx2="http://schemas.microsoft.com/office/drawing/2015/10/21/chartex" xmlns:cx3="http://schemas.microsoft.com/office/drawing/2016/5/9/chartex" xmlns:cx4="http://schemas.microsoft.com/office/drawing/2016/5/10/chartex" xmlns:cx5="http://schemas.microsoft.com/office/drawing/2016/5/11/chartex" xmlns:cx6="http://schemas.microsoft.com/office/drawing/2016/5/12/chartex" xmlns:cx7="http://schemas.microsoft.com/office/drawing/2016/5/13/chartex" xmlns:cx8="http://schemas.microsoft.com/office/drawing/2016/5/14/chartex" xmlns:mc="http://schemas.openxmlformats.org/markup-compatibility/2006" xmlns:aink="http://schemas.microsoft.com/office/drawing/2016/ink" xmlns:am3d="http://schemas.microsoft.com/office/drawing/2017/model3d" xmlns:o="urn:schemas-microsoft-com:office:office" xmlns:r="http://schemas.openxmlformats.org/officeDocument/2006/relationships" xmlns:m="http://schemas.openxmlformats.org/officeDocument/2006/math" xmlns:v="urn:schemas-microsoft-com:vml" xmlns:wp14="http://schemas.microsoft.com/office/word/2010/wordprocessingDrawing" xmlns:wp="http://schemas.openxmlformats.org/drawingml/2006/wordprocessingDrawing" xmlns:w10="urn:schemas-microsoft-com:office:word" xmlns:w="http://schemas.openxmlformats.org/wordprocessingml/2006/main" xmlns:w14="http://schemas.microsoft.com/office/word/2010/wordml" xmlns:w15="http://schemas.microsoft.com/office/word/2012/wordml" xmlns:w16cid="http://schemas.microsoft.com/office/word/2016/wordml/cid" xmlns:w16se="http://schemas.microsoft.com/office/word/2015/wordml/symex" xmlns:wpg="http://schemas.microsoft.com/office/word/2010/wordprocessingGroup" xmlns:wpi="http://schemas.microsoft.com/office/word/2010/wordprocessingInk" xmlns:wne="http://schemas.microsoft.com/office/word/2006/wordml" xmlns:wps="http://schemas.microsoft.com/office/word/2010/wordprocessingShape" mc:Ignorable="w14 w15 w16se w16cid wp14">
+  <w:p>
+    <w:pPr>
+      <w:pStyle w:val="Footer"/>
+    </w:pPr>
+  </w:p>
+</w:ftr>
+</file>
+
 <file path=word/footnotes.xml><?xml version="1.0" encoding="utf-8"?>
 <w:footnotes xmlns:wpc="http://schemas.microsoft.com/office/word/2010/wordprocessingCanvas" xmlns:cx="http://schemas.microsoft.com/office/drawing/2014/chartex" xmlns:cx1="http://schemas.microsoft.com/office/drawing/2015/9/8/chartex" xmlns:cx2="http://schemas.microsoft.com/office/drawing/2015/10/21/chartex" xmlns:cx3="http://schemas.microsoft.com/office/drawing/2016/5/9/chartex" xmlns:cx4="http://schemas.microsoft.com/office/drawing/2016/5/10/chartex" xmlns:cx5="http://schemas.microsoft.com/office/drawing/2016/5/11/chartex" xmlns:cx6="http://schemas.microsoft.com/office/drawing/2016/5/12/chartex" xmlns:cx7="http://schemas.microsoft.com/office/drawing/2016/5/13/chartex" xmlns:cx8="http://schemas.microsoft.com/office/drawing/2016/5/14/chartex" xmlns:mc="http://schemas.openxmlformats.org/markup-compatibility/2006" xmlns:aink="http://schemas.microsoft.com/office/drawing/2016/ink" xmlns:am3d="http://schemas.microsoft.com/office/drawing/2017/model3d" xmlns:o="urn:schemas-microsoft-com:office:office" xmlns:r="http://schemas.openxmlformats.org/officeDocument/2006/relationships" xmlns:m="http://schemas.openxmlformats.org/officeDocument/2006/math" xmlns:v="urn:schemas-microsoft-com:vml" xmlns:wp14="http://schemas.microsoft.com/office/word/2010/wordprocessingDrawing" xmlns:wp="http://schemas.openxmlformats.org/drawingml/2006/wordprocessingDrawing" xmlns:w10="urn:schemas-microsoft-com:office:word" xmlns:w="http://schemas.openxmlformats.org/wordprocessingml/2006/main" xmlns:w14="http://schemas.microsoft.com/office/word/2010/wordml" xmlns:w15="http://schemas.microsoft.com/office/word/2012/wordml" xmlns:w16cid="http://schemas.microsoft.com/office/word/2016/wordml/cid" xmlns:w16se="http://schemas.microsoft.com/office/word/2015/wordml/symex" xmlns:wpg="http://schemas.microsoft.com/office/word/2010/wordprocessingGroup" xmlns:wpi="http://schemas.microsoft.com/office/word/2010/wordprocessingInk" xmlns:wne="http://schemas.microsoft.com/office/word/2006/wordml" xmlns:wps="http://schemas.microsoft.com/office/word/2010/wordprocessingShape" mc:Ignorable="w14 w15 w16se w16cid wp14">
   <w:footnote w:type="separator" w:id="-1">
@@ -3647,6 +3655,36 @@
     </w:p>
   </w:footnote>
 </w:footnotes>
+</file>
+
+<file path=word/header1.xml><?xml version="1.0" encoding="utf-8"?>
+<w:hdr xmlns:wpc="http://schemas.microsoft.com/office/word/2010/wordprocessingCanvas" xmlns:cx="http://schemas.microsoft.com/office/drawing/2014/chartex" xmlns:cx1="http://schemas.microsoft.com/office/drawing/2015/9/8/chartex" xmlns:cx2="http://schemas.microsoft.com/office/drawing/2015/10/21/chartex" xmlns:cx3="http://schemas.microsoft.com/office/drawing/2016/5/9/chartex" xmlns:cx4="http://schemas.microsoft.com/office/drawing/2016/5/10/chartex" xmlns:cx5="http://schemas.microsoft.com/office/drawing/2016/5/11/chartex" xmlns:cx6="http://schemas.microsoft.com/office/drawing/2016/5/12/chartex" xmlns:cx7="http://schemas.microsoft.com/office/drawing/2016/5/13/chartex" xmlns:cx8="http://schemas.microsoft.com/office/drawing/2016/5/14/chartex" xmlns:mc="http://schemas.openxmlformats.org/markup-compatibility/2006" xmlns:aink="http://schemas.microsoft.com/office/drawing/2016/ink" xmlns:am3d="http://schemas.microsoft.com/office/drawing/2017/model3d" xmlns:o="urn:schemas-microsoft-com:office:office" xmlns:r="http://schemas.openxmlformats.org/officeDocument/2006/relationships" xmlns:m="http://schemas.openxmlformats.org/officeDocument/2006/math" xmlns:v="urn:schemas-microsoft-com:vml" xmlns:wp14="http://schemas.microsoft.com/office/word/2010/wordprocessingDrawing" xmlns:wp="http://schemas.openxmlformats.org/drawingml/2006/wordprocessingDrawing" xmlns:w10="urn:schemas-microsoft-com:office:word" xmlns:w="http://schemas.openxmlformats.org/wordprocessingml/2006/main" xmlns:w14="http://schemas.microsoft.com/office/word/2010/wordml" xmlns:w15="http://schemas.microsoft.com/office/word/2012/wordml" xmlns:w16cid="http://schemas.microsoft.com/office/word/2016/wordml/cid" xmlns:w16se="http://schemas.microsoft.com/office/word/2015/wordml/symex" xmlns:wpg="http://schemas.microsoft.com/office/word/2010/wordprocessingGroup" xmlns:wpi="http://schemas.microsoft.com/office/word/2010/wordprocessingInk" xmlns:wne="http://schemas.microsoft.com/office/word/2006/wordml" xmlns:wps="http://schemas.microsoft.com/office/word/2010/wordprocessingShape" mc:Ignorable="w14 w15 w16se w16cid wp14">
+  <w:p>
+    <w:pPr>
+      <w:pStyle w:val="Header"/>
+    </w:pPr>
+  </w:p>
+</w:hdr>
+</file>
+
+<file path=word/header2.xml><?xml version="1.0" encoding="utf-8"?>
+<w:hdr xmlns:wpc="http://schemas.microsoft.com/office/word/2010/wordprocessingCanvas" xmlns:cx="http://schemas.microsoft.com/office/drawing/2014/chartex" xmlns:cx1="http://schemas.microsoft.com/office/drawing/2015/9/8/chartex" xmlns:cx2="http://schemas.microsoft.com/office/drawing/2015/10/21/chartex" xmlns:cx3="http://schemas.microsoft.com/office/drawing/2016/5/9/chartex" xmlns:cx4="http://schemas.microsoft.com/office/drawing/2016/5/10/chartex" xmlns:cx5="http://schemas.microsoft.com/office/drawing/2016/5/11/chartex" xmlns:cx6="http://schemas.microsoft.com/office/drawing/2016/5/12/chartex" xmlns:cx7="http://schemas.microsoft.com/office/drawing/2016/5/13/chartex" xmlns:cx8="http://schemas.microsoft.com/office/drawing/2016/5/14/chartex" xmlns:mc="http://schemas.openxmlformats.org/markup-compatibility/2006" xmlns:aink="http://schemas.microsoft.com/office/drawing/2016/ink" xmlns:am3d="http://schemas.microsoft.com/office/drawing/2017/model3d" xmlns:o="urn:schemas-microsoft-com:office:office" xmlns:r="http://schemas.openxmlformats.org/officeDocument/2006/relationships" xmlns:m="http://schemas.openxmlformats.org/officeDocument/2006/math" xmlns:v="urn:schemas-microsoft-com:vml" xmlns:wp14="http://schemas.microsoft.com/office/word/2010/wordprocessingDrawing" xmlns:wp="http://schemas.openxmlformats.org/drawingml/2006/wordprocessingDrawing" xmlns:w10="urn:schemas-microsoft-com:office:word" xmlns:w="http://schemas.openxmlformats.org/wordprocessingml/2006/main" xmlns:w14="http://schemas.microsoft.com/office/word/2010/wordml" xmlns:w15="http://schemas.microsoft.com/office/word/2012/wordml" xmlns:w16cid="http://schemas.microsoft.com/office/word/2016/wordml/cid" xmlns:w16se="http://schemas.microsoft.com/office/word/2015/wordml/symex" xmlns:wpg="http://schemas.microsoft.com/office/word/2010/wordprocessingGroup" xmlns:wpi="http://schemas.microsoft.com/office/word/2010/wordprocessingInk" xmlns:wne="http://schemas.microsoft.com/office/word/2006/wordml" xmlns:wps="http://schemas.microsoft.com/office/word/2010/wordprocessingShape" mc:Ignorable="w14 w15 w16se w16cid wp14">
+  <w:p>
+    <w:pPr>
+      <w:pStyle w:val="Header"/>
+    </w:pPr>
+  </w:p>
+</w:hdr>
+</file>
+
+<file path=word/header3.xml><?xml version="1.0" encoding="utf-8"?>
+<w:hdr xmlns:wpc="http://schemas.microsoft.com/office/word/2010/wordprocessingCanvas" xmlns:cx="http://schemas.microsoft.com/office/drawing/2014/chartex" xmlns:cx1="http://schemas.microsoft.com/office/drawing/2015/9/8/chartex" xmlns:cx2="http://schemas.microsoft.com/office/drawing/2015/10/21/chartex" xmlns:cx3="http://schemas.microsoft.com/office/drawing/2016/5/9/chartex" xmlns:cx4="http://schemas.microsoft.com/office/drawing/2016/5/10/chartex" xmlns:cx5="http://schemas.microsoft.com/office/drawing/2016/5/11/chartex" xmlns:cx6="http://schemas.microsoft.com/office/drawing/2016/5/12/chartex" xmlns:cx7="http://schemas.microsoft.com/office/drawing/2016/5/13/chartex" xmlns:cx8="http://schemas.microsoft.com/office/drawing/2016/5/14/chartex" xmlns:mc="http://schemas.openxmlformats.org/markup-compatibility/2006" xmlns:aink="http://schemas.microsoft.com/office/drawing/2016/ink" xmlns:am3d="http://schemas.microsoft.com/office/drawing/2017/model3d" xmlns:o="urn:schemas-microsoft-com:office:office" xmlns:r="http://schemas.openxmlformats.org/officeDocument/2006/relationships" xmlns:m="http://schemas.openxmlformats.org/officeDocument/2006/math" xmlns:v="urn:schemas-microsoft-com:vml" xmlns:wp14="http://schemas.microsoft.com/office/word/2010/wordprocessingDrawing" xmlns:wp="http://schemas.openxmlformats.org/drawingml/2006/wordprocessingDrawing" xmlns:w10="urn:schemas-microsoft-com:office:word" xmlns:w="http://schemas.openxmlformats.org/wordprocessingml/2006/main" xmlns:w14="http://schemas.microsoft.com/office/word/2010/wordml" xmlns:w15="http://schemas.microsoft.com/office/word/2012/wordml" xmlns:w16cid="http://schemas.microsoft.com/office/word/2016/wordml/cid" xmlns:w16se="http://schemas.microsoft.com/office/word/2015/wordml/symex" xmlns:wpg="http://schemas.microsoft.com/office/word/2010/wordprocessingGroup" xmlns:wpi="http://schemas.microsoft.com/office/word/2010/wordprocessingInk" xmlns:wne="http://schemas.microsoft.com/office/word/2006/wordml" xmlns:wps="http://schemas.microsoft.com/office/word/2010/wordprocessingShape" mc:Ignorable="w14 w15 w16se w16cid wp14">
+  <w:p>
+    <w:pPr>
+      <w:pStyle w:val="Header"/>
+    </w:pPr>
+  </w:p>
+</w:hdr>
 </file>
 
 <file path=word/numbering.xml><?xml version="1.0" encoding="utf-8"?>
@@ -3869,6 +3907,7 @@
     <w:lsdException w:name="HTML Sample" w:semiHidden="1" w:unhideWhenUsed="1"/>
     <w:lsdException w:name="HTML Typewriter" w:semiHidden="1" w:unhideWhenUsed="1"/>
     <w:lsdException w:name="HTML Variable" w:semiHidden="1" w:unhideWhenUsed="1"/>
+    <w:lsdException w:name="Normal Table" w:semiHidden="1" w:unhideWhenUsed="1"/>
     <w:lsdException w:name="annotation subject" w:semiHidden="1" w:unhideWhenUsed="1"/>
     <w:lsdException w:name="No List" w:semiHidden="1" w:unhideWhenUsed="1"/>
     <w:lsdException w:name="Outline List 1" w:semiHidden="1" w:unhideWhenUsed="1"/>
@@ -3915,8 +3954,10 @@
     <w:lsdException w:name="Table Subtle 2" w:semiHidden="1" w:unhideWhenUsed="1"/>
     <w:lsdException w:name="Table Web 1" w:semiHidden="1" w:unhideWhenUsed="1"/>
     <w:lsdException w:name="Table Web 2" w:semiHidden="1" w:unhideWhenUsed="1"/>
+    <w:lsdException w:name="Table Web 3" w:semiHidden="1" w:unhideWhenUsed="1"/>
     <w:lsdException w:name="Balloon Text" w:semiHidden="1" w:unhideWhenUsed="1"/>
     <w:lsdException w:name="Table Grid" w:uiPriority="59"/>
+    <w:lsdException w:name="Table Theme" w:semiHidden="1" w:unhideWhenUsed="1"/>
     <w:lsdException w:name="Placeholder Text" w:semiHidden="1"/>
     <w:lsdException w:name="No Spacing" w:uiPriority="1" w:qFormat="1"/>
     <w:lsdException w:name="Light Shading" w:uiPriority="60"/>

</xml_diff>